<commit_message>
chap 2 almost finish
</commit_message>
<xml_diff>
--- a/PFE.docx
+++ b/PFE.docx
@@ -5374,10 +5374,8 @@
     <w:p>
       <w:pPr>
         <w:pStyle w:val="Corpsdetexte"/>
+        <w:keepNext/>
         <w:ind w:left="1701" w:right="1134"/>
-        <w:rPr>
-          <w:sz w:val="20"/>
-        </w:rPr>
       </w:pPr>
       <w:r>
         <w:rPr>
@@ -5424,8 +5422,40 @@
     </w:p>
     <w:p>
       <w:pPr>
+        <w:pStyle w:val="Lgende"/>
+        <w:jc w:val="center"/>
+        <w:rPr>
+          <w:sz w:val="20"/>
+        </w:rPr>
+      </w:pPr>
+      <w:r>
+        <w:t xml:space="preserve">Figure </w:t>
+      </w:r>
+      <w:r>
+        <w:fldChar w:fldCharType="begin"/>
+      </w:r>
+      <w:r>
+        <w:instrText xml:space="preserve"> SEQ Figure \* ARABIC </w:instrText>
+      </w:r>
+      <w:r>
+        <w:fldChar w:fldCharType="separate"/>
+      </w:r>
+      <w:r>
+        <w:rPr>
+          <w:noProof/>
+        </w:rPr>
+        <w:t>1</w:t>
+      </w:r>
+      <w:r>
+        <w:fldChar w:fldCharType="end"/>
+      </w:r>
+      <w:r>
+        <w:t>: Présence d’Intelcia à l'internationale</w:t>
+      </w:r>
+    </w:p>
+    <w:p>
+      <w:pPr>
         <w:ind w:left="1701" w:right="1134"/>
-        <w:jc w:val="center"/>
         <w:rPr>
           <w:i/>
           <w:sz w:val="20"/>
@@ -5433,88 +5463,6 @@
       </w:pPr>
       <w:bookmarkStart w:id="19" w:name="_bookmark13"/>
       <w:bookmarkEnd w:id="19"/>
-      <w:r>
-        <w:rPr>
-          <w:i/>
-          <w:sz w:val="20"/>
-        </w:rPr>
-        <w:t>Figure</w:t>
-      </w:r>
-      <w:r>
-        <w:rPr>
-          <w:i/>
-          <w:spacing w:val="-2"/>
-          <w:sz w:val="20"/>
-        </w:rPr>
-        <w:t xml:space="preserve"> </w:t>
-      </w:r>
-      <w:r>
-        <w:rPr>
-          <w:i/>
-          <w:sz w:val="20"/>
-        </w:rPr>
-        <w:t>1.1:</w:t>
-      </w:r>
-      <w:r>
-        <w:rPr>
-          <w:i/>
-          <w:spacing w:val="-4"/>
-          <w:sz w:val="20"/>
-        </w:rPr>
-        <w:t xml:space="preserve"> </w:t>
-      </w:r>
-      <w:r>
-        <w:rPr>
-          <w:i/>
-          <w:sz w:val="20"/>
-        </w:rPr>
-        <w:t>Présence</w:t>
-      </w:r>
-      <w:r>
-        <w:rPr>
-          <w:i/>
-          <w:spacing w:val="-3"/>
-          <w:sz w:val="20"/>
-        </w:rPr>
-        <w:t xml:space="preserve"> </w:t>
-      </w:r>
-      <w:r>
-        <w:rPr>
-          <w:i/>
-          <w:sz w:val="20"/>
-        </w:rPr>
-        <w:t>d’Intelcia</w:t>
-      </w:r>
-      <w:r>
-        <w:rPr>
-          <w:i/>
-          <w:spacing w:val="-1"/>
-          <w:sz w:val="20"/>
-        </w:rPr>
-        <w:t xml:space="preserve"> </w:t>
-      </w:r>
-      <w:r>
-        <w:rPr>
-          <w:i/>
-          <w:sz w:val="20"/>
-        </w:rPr>
-        <w:t>à</w:t>
-      </w:r>
-      <w:r>
-        <w:rPr>
-          <w:i/>
-          <w:spacing w:val="-1"/>
-          <w:sz w:val="20"/>
-        </w:rPr>
-        <w:t xml:space="preserve"> </w:t>
-      </w:r>
-      <w:r>
-        <w:rPr>
-          <w:i/>
-          <w:sz w:val="20"/>
-        </w:rPr>
-        <w:t>l'internationale</w:t>
-      </w:r>
     </w:p>
     <w:p>
       <w:pPr>
@@ -6113,7 +6061,7 @@
           <w:lang w:eastAsia="fr-FR"/>
         </w:rPr>
         <w:drawing>
-          <wp:anchor distT="0" distB="0" distL="0" distR="0" simplePos="0" relativeHeight="251649024" behindDoc="0" locked="0" layoutInCell="1" allowOverlap="1" wp14:anchorId="1DBF5C52" wp14:editId="24AB49F8">
+          <wp:anchor distT="0" distB="0" distL="0" distR="0" simplePos="0" relativeHeight="251646464" behindDoc="0" locked="0" layoutInCell="1" allowOverlap="1" wp14:anchorId="1DBF5C52" wp14:editId="24AB49F8">
             <wp:simplePos x="0" y="0"/>
             <wp:positionH relativeFrom="page">
               <wp:posOffset>1375661</wp:posOffset>
@@ -7251,7 +7199,7 @@
           <w:lang w:eastAsia="fr-FR"/>
         </w:rPr>
         <w:drawing>
-          <wp:anchor distT="0" distB="0" distL="0" distR="0" simplePos="0" relativeHeight="251651072" behindDoc="0" locked="0" layoutInCell="1" allowOverlap="1" wp14:anchorId="6EF286BA" wp14:editId="5A417C58">
+          <wp:anchor distT="0" distB="0" distL="0" distR="0" simplePos="0" relativeHeight="251649536" behindDoc="0" locked="0" layoutInCell="1" allowOverlap="1" wp14:anchorId="6EF286BA" wp14:editId="5A417C58">
             <wp:simplePos x="0" y="0"/>
             <wp:positionH relativeFrom="page">
               <wp:posOffset>1569719</wp:posOffset>
@@ -7458,7 +7406,7 @@
           <w:lang w:eastAsia="fr-FR"/>
         </w:rPr>
         <w:drawing>
-          <wp:anchor distT="0" distB="0" distL="0" distR="0" simplePos="0" relativeHeight="251653120" behindDoc="0" locked="0" layoutInCell="1" allowOverlap="1" wp14:anchorId="2A4EFB18" wp14:editId="1D4C203A">
+          <wp:anchor distT="0" distB="0" distL="0" distR="0" simplePos="0" relativeHeight="251652608" behindDoc="0" locked="0" layoutInCell="1" allowOverlap="1" wp14:anchorId="2A4EFB18" wp14:editId="1D4C203A">
             <wp:simplePos x="0" y="0"/>
             <wp:positionH relativeFrom="page">
               <wp:posOffset>1569719</wp:posOffset>
@@ -7857,7 +7805,7 @@
           <w:lang w:eastAsia="fr-FR"/>
         </w:rPr>
         <w:drawing>
-          <wp:anchor distT="0" distB="0" distL="0" distR="0" simplePos="0" relativeHeight="251655168" behindDoc="0" locked="0" layoutInCell="1" allowOverlap="1" wp14:anchorId="2AB07B46" wp14:editId="0C7D05E6">
+          <wp:anchor distT="0" distB="0" distL="0" distR="0" simplePos="0" relativeHeight="251655680" behindDoc="0" locked="0" layoutInCell="1" allowOverlap="1" wp14:anchorId="2AB07B46" wp14:editId="0C7D05E6">
             <wp:simplePos x="0" y="0"/>
             <wp:positionH relativeFrom="page">
               <wp:posOffset>1584960</wp:posOffset>
@@ -8390,7 +8338,7 @@
           <w:lang w:eastAsia="fr-FR"/>
         </w:rPr>
         <w:drawing>
-          <wp:anchor distT="0" distB="0" distL="0" distR="0" simplePos="0" relativeHeight="251657216" behindDoc="0" locked="0" layoutInCell="1" allowOverlap="1" wp14:anchorId="7AADDB56" wp14:editId="3357FE34">
+          <wp:anchor distT="0" distB="0" distL="0" distR="0" simplePos="0" relativeHeight="251658752" behindDoc="0" locked="0" layoutInCell="1" allowOverlap="1" wp14:anchorId="7AADDB56" wp14:editId="3357FE34">
             <wp:simplePos x="0" y="0"/>
             <wp:positionH relativeFrom="page">
               <wp:posOffset>1584960</wp:posOffset>
@@ -8436,86 +8384,7 @@
     </w:p>
     <w:p>
       <w:pPr>
-        <w:ind w:left="1701" w:right="1134"/>
-        <w:jc w:val="center"/>
-        <w:rPr>
-          <w:i/>
-          <w:sz w:val="20"/>
-        </w:rPr>
-      </w:pPr>
-      <w:bookmarkStart w:id="30" w:name="_bookmark21"/>
-      <w:bookmarkEnd w:id="30"/>
-      <w:r>
-        <w:rPr>
-          <w:i/>
-          <w:sz w:val="20"/>
-        </w:rPr>
-        <w:t>Figure</w:t>
-      </w:r>
-      <w:r>
-        <w:rPr>
-          <w:i/>
-          <w:spacing w:val="-2"/>
-          <w:sz w:val="20"/>
-        </w:rPr>
-        <w:t xml:space="preserve"> </w:t>
-      </w:r>
-      <w:r>
-        <w:rPr>
-          <w:i/>
-          <w:sz w:val="20"/>
-        </w:rPr>
-        <w:t>1.6:</w:t>
-      </w:r>
-      <w:r>
-        <w:rPr>
-          <w:i/>
-          <w:spacing w:val="-4"/>
-          <w:sz w:val="20"/>
-        </w:rPr>
-        <w:t xml:space="preserve"> </w:t>
-      </w:r>
-      <w:r>
-        <w:rPr>
-          <w:i/>
-          <w:sz w:val="20"/>
-        </w:rPr>
-        <w:t>Service</w:t>
-      </w:r>
-      <w:r>
-        <w:rPr>
-          <w:i/>
-          <w:spacing w:val="-2"/>
-          <w:sz w:val="20"/>
-        </w:rPr>
-        <w:t xml:space="preserve"> </w:t>
-      </w:r>
-      <w:r>
-        <w:rPr>
-          <w:i/>
-          <w:sz w:val="20"/>
-        </w:rPr>
-        <w:t>de</w:t>
-      </w:r>
-      <w:r>
-        <w:rPr>
-          <w:i/>
-          <w:spacing w:val="-2"/>
-          <w:sz w:val="20"/>
-        </w:rPr>
-        <w:t xml:space="preserve"> </w:t>
-      </w:r>
-      <w:r>
-        <w:rPr>
-          <w:i/>
-          <w:sz w:val="20"/>
-        </w:rPr>
-        <w:t>Consulting</w:t>
-      </w:r>
-    </w:p>
-    <w:p>
-      <w:pPr>
-        <w:ind w:left="1701" w:right="1134"/>
+        <w:pStyle w:val="Lgende"/>
         <w:jc w:val="center"/>
         <w:rPr>
           <w:sz w:val="20"/>
@@ -8526,6 +8395,32 @@
           <w:cols w:space="720"/>
         </w:sectPr>
       </w:pPr>
+      <w:bookmarkStart w:id="30" w:name="_bookmark21"/>
+      <w:bookmarkEnd w:id="30"/>
+      <w:r>
+        <w:t xml:space="preserve">Figure </w:t>
+      </w:r>
+      <w:r>
+        <w:fldChar w:fldCharType="begin"/>
+      </w:r>
+      <w:r>
+        <w:instrText xml:space="preserve"> SEQ Figure \* ARABIC </w:instrText>
+      </w:r>
+      <w:r>
+        <w:fldChar w:fldCharType="separate"/>
+      </w:r>
+      <w:r>
+        <w:rPr>
+          <w:noProof/>
+        </w:rPr>
+        <w:t>2</w:t>
+      </w:r>
+      <w:r>
+        <w:fldChar w:fldCharType="end"/>
+      </w:r>
+      <w:r>
+        <w:t>: Service de Consulting</w:t>
+      </w:r>
     </w:p>
     <w:p>
       <w:pPr>
@@ -9070,7 +8965,7 @@
           <w:lang w:eastAsia="fr-FR"/>
         </w:rPr>
         <w:drawing>
-          <wp:anchor distT="0" distB="0" distL="0" distR="0" simplePos="0" relativeHeight="251659264" behindDoc="0" locked="0" layoutInCell="1" allowOverlap="1" wp14:anchorId="59E399B7" wp14:editId="51BFECD4">
+          <wp:anchor distT="0" distB="0" distL="0" distR="0" simplePos="0" relativeHeight="251660800" behindDoc="0" locked="0" layoutInCell="1" allowOverlap="1" wp14:anchorId="59E399B7" wp14:editId="51BFECD4">
             <wp:simplePos x="0" y="0"/>
             <wp:positionH relativeFrom="page">
               <wp:posOffset>1462896</wp:posOffset>
@@ -9296,7 +9191,7 @@
           <w:lang w:eastAsia="fr-FR"/>
         </w:rPr>
         <w:drawing>
-          <wp:anchor distT="0" distB="0" distL="0" distR="0" simplePos="0" relativeHeight="251664384" behindDoc="0" locked="0" layoutInCell="1" allowOverlap="1" wp14:anchorId="49C4996D" wp14:editId="163EC7F6">
+          <wp:anchor distT="0" distB="0" distL="0" distR="0" simplePos="0" relativeHeight="251665920" behindDoc="0" locked="0" layoutInCell="1" allowOverlap="1" wp14:anchorId="49C4996D" wp14:editId="163EC7F6">
             <wp:simplePos x="0" y="0"/>
             <wp:positionH relativeFrom="page">
               <wp:posOffset>1215301</wp:posOffset>
@@ -11311,7 +11206,7 @@
           <w:lang w:eastAsia="fr-FR"/>
         </w:rPr>
         <w:drawing>
-          <wp:anchor distT="0" distB="0" distL="114300" distR="114300" simplePos="0" relativeHeight="251667456" behindDoc="0" locked="0" layoutInCell="1" allowOverlap="1" wp14:anchorId="36BE108B" wp14:editId="6A5F50EF">
+          <wp:anchor distT="0" distB="0" distL="114300" distR="114300" simplePos="0" relativeHeight="251668992" behindDoc="0" locked="0" layoutInCell="1" allowOverlap="1" wp14:anchorId="36BE108B" wp14:editId="6A5F50EF">
             <wp:simplePos x="0" y="0"/>
             <wp:positionH relativeFrom="column">
               <wp:posOffset>922020</wp:posOffset>
@@ -15956,7 +15851,10 @@
         <w:t>Pléiade</w:t>
       </w:r>
       <w:r>
-        <w:t xml:space="preserve"> présente plusieurs limitations majeures. </w:t>
+        <w:t xml:space="preserve"> présente plusieurs limitations majeures</w:t>
+      </w:r>
+      <w:r>
+        <w:t>, dont voici les principales :</w:t>
       </w:r>
     </w:p>
     <w:p>
@@ -16058,13 +15956,8 @@
       <w:r>
         <w:t>En vue de tous ces défis, il est primordial d’automatiser ces tests API Rest.</w:t>
       </w:r>
-    </w:p>
-    <w:p>
-      <w:pPr>
-        <w:spacing w:line="259" w:lineRule="auto"/>
-        <w:ind w:left="1701" w:right="1134"/>
-        <w:jc w:val="both"/>
-      </w:pPr>
+      <w:bookmarkStart w:id="58" w:name="_GoBack"/>
+      <w:bookmarkEnd w:id="58"/>
     </w:p>
     <w:p>
       <w:pPr>
@@ -16079,20 +15972,328 @@
         <w:spacing w:before="163"/>
         <w:ind w:left="1701" w:right="1134" w:hanging="577"/>
       </w:pPr>
-      <w:bookmarkStart w:id="58" w:name="_Toc168901887"/>
-      <w:r>
-        <w:t>Objectifs du Framewor</w:t>
-      </w:r>
-      <w:bookmarkStart w:id="59" w:name="_bookmark44"/>
-      <w:bookmarkStart w:id="60" w:name="_bookmark45"/>
-      <w:bookmarkEnd w:id="59"/>
-      <w:bookmarkEnd w:id="60"/>
-      <w:r>
-        <w:t>k</w:t>
-      </w:r>
-      <w:bookmarkEnd w:id="58"/>
-      <w:r>
-        <w:t xml:space="preserve"> </w:t>
+      <w:r>
+        <w:t>Comparaison</w:t>
+      </w:r>
+      <w:r>
+        <w:t xml:space="preserve"> des outils d’Automatisation de Test</w:t>
+      </w:r>
+      <w:r>
+        <w:t xml:space="preserve"> </w:t>
+      </w:r>
+    </w:p>
+    <w:p>
+      <w:pPr>
+        <w:pStyle w:val="Corpsdetexte"/>
+        <w:spacing w:after="240"/>
+        <w:ind w:left="1701" w:right="1134"/>
+      </w:pPr>
+    </w:p>
+    <w:p>
+      <w:pPr>
+        <w:pStyle w:val="Corpsdetexte"/>
+        <w:spacing w:after="240"/>
+        <w:ind w:left="1701" w:right="1134" w:firstLine="459"/>
+      </w:pPr>
+      <w:r>
+        <w:rPr>
+          <w:noProof/>
+        </w:rPr>
+        <mc:AlternateContent>
+          <mc:Choice Requires="wps">
+            <w:drawing>
+              <wp:anchor distT="0" distB="0" distL="114300" distR="114300" simplePos="0" relativeHeight="487597056" behindDoc="0" locked="0" layoutInCell="1" allowOverlap="1" wp14:anchorId="484E7554" wp14:editId="26C86FA2">
+                <wp:simplePos x="0" y="0"/>
+                <wp:positionH relativeFrom="column">
+                  <wp:posOffset>3810</wp:posOffset>
+                </wp:positionH>
+                <wp:positionV relativeFrom="paragraph">
+                  <wp:posOffset>3761105</wp:posOffset>
+                </wp:positionV>
+                <wp:extent cx="7327900" cy="635"/>
+                <wp:effectExtent l="0" t="0" r="0" b="0"/>
+                <wp:wrapNone/>
+                <wp:docPr id="6" name="Zone de texte 6"/>
+                <wp:cNvGraphicFramePr/>
+                <a:graphic xmlns:a="http://schemas.openxmlformats.org/drawingml/2006/main">
+                  <a:graphicData uri="http://schemas.microsoft.com/office/word/2010/wordprocessingShape">
+                    <wps:wsp>
+                      <wps:cNvSpPr txBox="1"/>
+                      <wps:spPr>
+                        <a:xfrm>
+                          <a:off x="0" y="0"/>
+                          <a:ext cx="7327900" cy="635"/>
+                        </a:xfrm>
+                        <a:prstGeom prst="rect">
+                          <a:avLst/>
+                        </a:prstGeom>
+                        <a:solidFill>
+                          <a:prstClr val="white"/>
+                        </a:solidFill>
+                        <a:ln>
+                          <a:noFill/>
+                        </a:ln>
+                      </wps:spPr>
+                      <wps:txbx>
+                        <w:txbxContent>
+                          <w:p>
+                            <w:pPr>
+                              <w:pStyle w:val="Lgende"/>
+                              <w:jc w:val="center"/>
+                              <w:rPr>
+                                <w:sz w:val="24"/>
+                                <w:szCs w:val="24"/>
+                              </w:rPr>
+                            </w:pPr>
+                            <w:r>
+                              <w:t xml:space="preserve">Figure </w:t>
+                            </w:r>
+                            <w:r>
+                              <w:fldChar w:fldCharType="begin"/>
+                            </w:r>
+                            <w:r>
+                              <w:instrText xml:space="preserve"> SEQ Figure \* ARABIC </w:instrText>
+                            </w:r>
+                            <w:r>
+                              <w:fldChar w:fldCharType="separate"/>
+                            </w:r>
+                            <w:r>
+                              <w:rPr>
+                                <w:noProof/>
+                              </w:rPr>
+                              <w:t>3</w:t>
+                            </w:r>
+                            <w:r>
+                              <w:fldChar w:fldCharType="end"/>
+                            </w:r>
+                            <w:r>
+                              <w:t>: Benchmark des outils d'Automatisation de Test API</w:t>
+                            </w:r>
+                          </w:p>
+                        </w:txbxContent>
+                      </wps:txbx>
+                      <wps:bodyPr rot="0" spcFirstLastPara="0" vertOverflow="overflow" horzOverflow="overflow" vert="horz" wrap="square" lIns="0" tIns="0" rIns="0" bIns="0" numCol="1" spcCol="0" rtlCol="0" fromWordArt="0" anchor="t" anchorCtr="0" forceAA="0" compatLnSpc="1">
+                        <a:prstTxWarp prst="textNoShape">
+                          <a:avLst/>
+                        </a:prstTxWarp>
+                        <a:spAutoFit/>
+                      </wps:bodyPr>
+                    </wps:wsp>
+                  </a:graphicData>
+                </a:graphic>
+              </wp:anchor>
+            </w:drawing>
+          </mc:Choice>
+          <mc:Fallback>
+            <w:pict>
+              <v:shape w14:anchorId="484E7554" id="Zone de texte 6" o:spid="_x0000_s1026" type="#_x0000_t202" style="position:absolute;left:0;text-align:left;margin-left:.3pt;margin-top:296.15pt;width:577pt;height:.05pt;z-index:487597056;visibility:visible;mso-wrap-style:square;mso-wrap-distance-left:9pt;mso-wrap-distance-top:0;mso-wrap-distance-right:9pt;mso-wrap-distance-bottom:0;mso-position-horizontal:absolute;mso-position-horizontal-relative:text;mso-position-vertical:absolute;mso-position-vertical-relative:text;v-text-anchor:top" o:gfxdata="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" stroked="f">
+                <v:textbox style="mso-fit-shape-to-text:t" inset="0,0,0,0">
+                  <w:txbxContent>
+                    <w:p>
+                      <w:pPr>
+                        <w:pStyle w:val="Lgende"/>
+                        <w:jc w:val="center"/>
+                        <w:rPr>
+                          <w:sz w:val="24"/>
+                          <w:szCs w:val="24"/>
+                        </w:rPr>
+                      </w:pPr>
+                      <w:r>
+                        <w:t xml:space="preserve">Figure </w:t>
+                      </w:r>
+                      <w:r>
+                        <w:fldChar w:fldCharType="begin"/>
+                      </w:r>
+                      <w:r>
+                        <w:instrText xml:space="preserve"> SEQ Figure \* ARABIC </w:instrText>
+                      </w:r>
+                      <w:r>
+                        <w:fldChar w:fldCharType="separate"/>
+                      </w:r>
+                      <w:r>
+                        <w:rPr>
+                          <w:noProof/>
+                        </w:rPr>
+                        <w:t>3</w:t>
+                      </w:r>
+                      <w:r>
+                        <w:fldChar w:fldCharType="end"/>
+                      </w:r>
+                      <w:r>
+                        <w:t>: Benchmark des outils d'Automatisation de Test API</w:t>
+                      </w:r>
+                    </w:p>
+                  </w:txbxContent>
+                </v:textbox>
+              </v:shape>
+            </w:pict>
+          </mc:Fallback>
+        </mc:AlternateContent>
+      </w:r>
+      <w:r>
+        <w:drawing>
+          <wp:anchor distT="0" distB="0" distL="114300" distR="114300" simplePos="0" relativeHeight="251671040" behindDoc="0" locked="0" layoutInCell="1" allowOverlap="1" wp14:anchorId="3ED66FB3" wp14:editId="11EE3FBF">
+            <wp:simplePos x="0" y="0"/>
+            <wp:positionH relativeFrom="column">
+              <wp:posOffset>3810</wp:posOffset>
+            </wp:positionH>
+            <wp:positionV relativeFrom="paragraph">
+              <wp:posOffset>681990</wp:posOffset>
+            </wp:positionV>
+            <wp:extent cx="7327900" cy="3021965"/>
+            <wp:effectExtent l="0" t="0" r="6350" b="6985"/>
+            <wp:wrapNone/>
+            <wp:docPr id="4" name="Image 4"/>
+            <wp:cNvGraphicFramePr>
+              <a:graphicFrameLocks xmlns:a="http://schemas.openxmlformats.org/drawingml/2006/main" noChangeAspect="1"/>
+            </wp:cNvGraphicFramePr>
+            <a:graphic xmlns:a="http://schemas.openxmlformats.org/drawingml/2006/main">
+              <a:graphicData uri="http://schemas.openxmlformats.org/drawingml/2006/picture">
+                <pic:pic xmlns:pic="http://schemas.openxmlformats.org/drawingml/2006/picture">
+                  <pic:nvPicPr>
+                    <pic:cNvPr id="1" name=""/>
+                    <pic:cNvPicPr/>
+                  </pic:nvPicPr>
+                  <pic:blipFill>
+                    <a:blip r:embed="rId43">
+                      <a:extLst>
+                        <a:ext uri="{28A0092B-C50C-407E-A947-70E740481C1C}">
+                          <a14:useLocalDpi xmlns:a14="http://schemas.microsoft.com/office/drawing/2010/main" val="0"/>
+                        </a:ext>
+                      </a:extLst>
+                    </a:blip>
+                    <a:stretch>
+                      <a:fillRect/>
+                    </a:stretch>
+                  </pic:blipFill>
+                  <pic:spPr>
+                    <a:xfrm>
+                      <a:off x="0" y="0"/>
+                      <a:ext cx="7327900" cy="3021965"/>
+                    </a:xfrm>
+                    <a:prstGeom prst="rect">
+                      <a:avLst/>
+                    </a:prstGeom>
+                  </pic:spPr>
+                </pic:pic>
+              </a:graphicData>
+            </a:graphic>
+          </wp:anchor>
+        </w:drawing>
+      </w:r>
+      <w:r>
+        <w:t xml:space="preserve">Dans le contexte de mon stage PFE, j’ai eu la totale autonomie de choisir avec quel outil j’allais accomplir ma tâche d’automatiser les tests des API. Donc, j’ai dû faire des recherches sur les différents outils d’automatisation pour définir lequel serait le plus adaptes à nos besoins. Voici un tableau qui compile </w:t>
+      </w:r>
+      <w:r>
+        <w:t>mes recherches</w:t>
+      </w:r>
+      <w:r>
+        <w:t> :</w:t>
+      </w:r>
+    </w:p>
+    <w:p>
+      <w:pPr>
+        <w:pStyle w:val="Corpsdetexte"/>
+        <w:spacing w:after="240"/>
+        <w:ind w:left="1701" w:right="1134" w:firstLine="459"/>
+      </w:pPr>
+    </w:p>
+    <w:p>
+      <w:pPr>
+        <w:pStyle w:val="Corpsdetexte"/>
+        <w:spacing w:after="240"/>
+        <w:ind w:left="1701" w:right="1134" w:firstLine="459"/>
+      </w:pPr>
+    </w:p>
+    <w:p>
+      <w:pPr>
+        <w:pStyle w:val="Corpsdetexte"/>
+        <w:spacing w:after="240"/>
+        <w:ind w:left="1701" w:right="1134" w:firstLine="459"/>
+      </w:pPr>
+    </w:p>
+    <w:p>
+      <w:pPr>
+        <w:pStyle w:val="Corpsdetexte"/>
+        <w:spacing w:after="240"/>
+        <w:ind w:left="1701" w:right="1134" w:firstLine="459"/>
+      </w:pPr>
+    </w:p>
+    <w:p>
+      <w:pPr>
+        <w:pStyle w:val="Corpsdetexte"/>
+        <w:spacing w:after="240"/>
+        <w:ind w:left="1701" w:right="1134" w:firstLine="459"/>
+      </w:pPr>
+    </w:p>
+    <w:p>
+      <w:pPr>
+        <w:pStyle w:val="Corpsdetexte"/>
+        <w:spacing w:after="240"/>
+        <w:ind w:left="1701" w:right="1134" w:firstLine="459"/>
+      </w:pPr>
+    </w:p>
+    <w:p>
+      <w:pPr>
+        <w:pStyle w:val="Corpsdetexte"/>
+        <w:spacing w:after="240"/>
+        <w:ind w:left="1701" w:right="1134" w:firstLine="459"/>
+      </w:pPr>
+    </w:p>
+    <w:p>
+      <w:pPr>
+        <w:pStyle w:val="Corpsdetexte"/>
+        <w:spacing w:after="240"/>
+        <w:ind w:left="1701" w:right="1134" w:firstLine="459"/>
+      </w:pPr>
+    </w:p>
+    <w:p>
+      <w:pPr>
+        <w:pStyle w:val="Corpsdetexte"/>
+        <w:spacing w:after="240"/>
+        <w:ind w:firstLine="459"/>
+      </w:pPr>
+    </w:p>
+    <w:p>
+      <w:pPr>
+        <w:pStyle w:val="Corpsdetexte"/>
+        <w:spacing w:after="240"/>
+        <w:ind w:firstLine="459"/>
+      </w:pPr>
+    </w:p>
+    <w:p>
+      <w:pPr>
+        <w:pStyle w:val="Corpsdetexte"/>
+        <w:spacing w:after="240"/>
+        <w:ind w:firstLine="459"/>
+      </w:pPr>
+    </w:p>
+    <w:p>
+      <w:pPr>
+        <w:spacing w:line="259" w:lineRule="auto"/>
+        <w:ind w:left="1701" w:right="1134" w:firstLine="459"/>
+        <w:jc w:val="both"/>
+      </w:pPr>
+      <w:r>
+        <w:rPr>
+          <w:sz w:val="24"/>
+          <w:szCs w:val="24"/>
+        </w:rPr>
+        <w:t xml:space="preserve">Toutefois, aucun de ces outils ne satisfait pleinement nos besoins, en particulier en ce qui concerne l'automatisation et la maintenance des tests à long terme. C'est pourquoi j'ai dû élaborer </w:t>
+      </w:r>
+      <w:r>
+        <w:rPr>
+          <w:sz w:val="24"/>
+          <w:szCs w:val="24"/>
+        </w:rPr>
+        <w:t>mon propre F</w:t>
+      </w:r>
+      <w:r>
+        <w:rPr>
+          <w:sz w:val="24"/>
+          <w:szCs w:val="24"/>
+        </w:rPr>
+        <w:t>ramework pour répondre spécifiquement aux exigences du projet Pléiade.</w:t>
       </w:r>
     </w:p>
     <w:p>
@@ -16105,16 +16306,180 @@
         <w:tabs>
           <w:tab w:val="left" w:pos="1553"/>
         </w:tabs>
+        <w:spacing w:before="163"/>
+        <w:ind w:left="1701" w:right="1134" w:hanging="577"/>
+      </w:pPr>
+      <w:bookmarkStart w:id="59" w:name="_Toc168901887"/>
+      <w:r>
+        <w:t>Objectifs du Framewor</w:t>
+      </w:r>
+      <w:bookmarkStart w:id="60" w:name="_bookmark44"/>
+      <w:bookmarkStart w:id="61" w:name="_bookmark45"/>
+      <w:bookmarkEnd w:id="60"/>
+      <w:bookmarkEnd w:id="61"/>
+      <w:r>
+        <w:t>k</w:t>
+      </w:r>
+      <w:bookmarkEnd w:id="59"/>
+    </w:p>
+    <w:p>
+      <w:pPr>
+        <w:pStyle w:val="Titre2"/>
+        <w:tabs>
+          <w:tab w:val="left" w:pos="1553"/>
+        </w:tabs>
         <w:spacing w:before="164"/>
-        <w:ind w:left="1701" w:right="1134" w:hanging="577"/>
+        <w:ind w:left="0" w:right="1134" w:firstLine="0"/>
+      </w:pPr>
+    </w:p>
+    <w:p>
+      <w:pPr>
+        <w:pStyle w:val="Corpsdetexte"/>
+        <w:spacing w:after="240" w:line="276" w:lineRule="auto"/>
+        <w:ind w:left="1701" w:right="1134" w:firstLine="459"/>
+      </w:pPr>
+      <w:r>
+        <w:t>Le framework que j'ai développé vise à accomplir les objectifs suivants à travers quatre axes principaux :</w:t>
+      </w:r>
+    </w:p>
+    <w:p>
+      <w:pPr>
+        <w:pStyle w:val="Corpsdetexte"/>
+        <w:numPr>
+          <w:ilvl w:val="0"/>
+          <w:numId w:val="35"/>
+        </w:numPr>
+        <w:spacing w:after="240" w:line="276" w:lineRule="auto"/>
+        <w:ind w:left="2344" w:right="1134"/>
+      </w:pPr>
+      <w:r>
+        <w:rPr>
+          <w:b/>
+        </w:rPr>
+        <w:t>Automatisat</w:t>
+      </w:r>
+      <w:r>
+        <w:rPr>
+          <w:b/>
+        </w:rPr>
+        <w:t>ion de la maintenance des API :</w:t>
+      </w:r>
+      <w:r>
+        <w:t xml:space="preserve"> </w:t>
+      </w:r>
+      <w:r>
+        <w:t>Simplifier et automatiser les processus de gestion et de maintenance des API tout au long de leur cycle de vie.</w:t>
+      </w:r>
+    </w:p>
+    <w:p>
+      <w:pPr>
+        <w:pStyle w:val="Corpsdetexte"/>
+        <w:numPr>
+          <w:ilvl w:val="0"/>
+          <w:numId w:val="35"/>
+        </w:numPr>
+        <w:spacing w:after="240" w:line="276" w:lineRule="auto"/>
+        <w:ind w:left="2344" w:right="1134"/>
+      </w:pPr>
+      <w:r>
+        <w:rPr>
+          <w:b/>
+        </w:rPr>
+        <w:t>Automatisation du fetc</w:t>
+      </w:r>
+      <w:r>
+        <w:rPr>
+          <w:b/>
+        </w:rPr>
+        <w:t>h des jeux de données de test :</w:t>
+      </w:r>
+      <w:r>
+        <w:t xml:space="preserve"> </w:t>
+      </w:r>
+      <w:r>
+        <w:t>Automatiser le processus de récupération et de gestion des jeux de données nécessaires aux tests des API.</w:t>
+      </w:r>
+    </w:p>
+    <w:p>
+      <w:pPr>
+        <w:pStyle w:val="Corpsdetexte"/>
+        <w:numPr>
+          <w:ilvl w:val="0"/>
+          <w:numId w:val="35"/>
+        </w:numPr>
+        <w:spacing w:after="240" w:line="276" w:lineRule="auto"/>
+        <w:ind w:left="2344" w:right="1134"/>
+      </w:pPr>
+      <w:r>
+        <w:rPr>
+          <w:b/>
+        </w:rPr>
+        <w:t>Ex</w:t>
+      </w:r>
+      <w:r>
+        <w:rPr>
+          <w:b/>
+        </w:rPr>
+        <w:t>écution automatique des tests :</w:t>
+      </w:r>
+      <w:r>
+        <w:t xml:space="preserve"> </w:t>
+      </w:r>
+      <w:r>
+        <w:t>Automatiser l'exécution régulière et systématique des tests pour assurer une validation continue des API.</w:t>
+      </w:r>
+    </w:p>
+    <w:p>
+      <w:pPr>
+        <w:pStyle w:val="Corpsdetexte"/>
+        <w:numPr>
+          <w:ilvl w:val="0"/>
+          <w:numId w:val="35"/>
+        </w:numPr>
+        <w:spacing w:after="240" w:line="276" w:lineRule="auto"/>
+        <w:ind w:left="2344" w:right="1134"/>
+      </w:pPr>
+      <w:r>
+        <w:rPr>
+          <w:b/>
+        </w:rPr>
+        <w:t>Généra</w:t>
+      </w:r>
+      <w:r>
+        <w:rPr>
+          <w:b/>
+        </w:rPr>
+        <w:t>tion automatique des rapports :</w:t>
+      </w:r>
+      <w:r>
+        <w:t xml:space="preserve"> </w:t>
+      </w:r>
+      <w:r>
+        <w:t>Automatiser la génération de rapports détaillés sur les résultats des tests, facilitant ainsi l'analyse et la prise de décision.</w:t>
+      </w:r>
+    </w:p>
+    <w:p>
+      <w:pPr>
+        <w:pStyle w:val="Corpsdetexte"/>
+        <w:spacing w:after="240" w:line="276" w:lineRule="auto"/>
+        <w:ind w:left="1984" w:right="1134" w:firstLine="176"/>
         <w:sectPr>
-          <w:headerReference w:type="default" r:id="rId43"/>
-          <w:footerReference w:type="default" r:id="rId44"/>
+          <w:headerReference w:type="default" r:id="rId44"/>
+          <w:footerReference w:type="default" r:id="rId45"/>
           <w:pgSz w:w="12240" w:h="15840"/>
           <w:pgMar w:top="980" w:right="260" w:bottom="1240" w:left="440" w:header="717" w:footer="1050" w:gutter="0"/>
           <w:cols w:space="720"/>
         </w:sectPr>
       </w:pPr>
+      <w:r>
+        <w:t xml:space="preserve">Ces axes visent à améliorer l'efficacité, la fiabilité et la cohérence des tests des API, tout en réduisant la charge de travail manuelle et en facilitant l'intégration continue dans le processus de développement du projet </w:t>
+      </w:r>
+      <w:r>
+        <w:t>Pléiade</w:t>
+      </w:r>
+      <w:r>
+        <w:t>.</w:t>
+      </w:r>
     </w:p>
     <w:p>
       <w:pPr>
@@ -16140,7 +16505,7 @@
           <w:sz w:val="29"/>
         </w:rPr>
       </w:pPr>
-      <w:bookmarkStart w:id="61" w:name="_Toc168901888"/>
+      <w:bookmarkStart w:id="62" w:name="_Toc168901888"/>
       <w:r>
         <w:rPr>
           <w:w w:val="110"/>
@@ -16167,17 +16532,17 @@
         </w:rPr>
         <w:t xml:space="preserve"> </w:t>
       </w:r>
-      <w:bookmarkStart w:id="62" w:name="_bookmark46"/>
-      <w:bookmarkStart w:id="63" w:name="_bookmark51"/>
+      <w:bookmarkStart w:id="63" w:name="_bookmark46"/>
+      <w:bookmarkStart w:id="64" w:name="_bookmark51"/>
+      <w:bookmarkEnd w:id="63"/>
+      <w:bookmarkEnd w:id="64"/>
+      <w:r>
+        <w:rPr>
+          <w:w w:val="110"/>
+        </w:rPr>
+        <w:t>Réalisation</w:t>
+      </w:r>
       <w:bookmarkEnd w:id="62"/>
-      <w:bookmarkEnd w:id="63"/>
-      <w:r>
-        <w:rPr>
-          <w:w w:val="110"/>
-        </w:rPr>
-        <w:t>Réalisation</w:t>
-      </w:r>
-      <w:bookmarkEnd w:id="61"/>
       <w:r>
         <w:rPr>
           <w:w w:val="110"/>
@@ -16197,11 +16562,11 @@
         </w:tabs>
         <w:ind w:left="1701" w:right="1134"/>
       </w:pPr>
-      <w:bookmarkStart w:id="64" w:name="_Toc168901889"/>
+      <w:bookmarkStart w:id="65" w:name="_Toc168901889"/>
       <w:r>
         <w:t>Stack Technique</w:t>
       </w:r>
-      <w:bookmarkEnd w:id="64"/>
+      <w:bookmarkEnd w:id="65"/>
     </w:p>
     <w:p>
       <w:pPr>
@@ -16224,11 +16589,11 @@
         </w:tabs>
         <w:ind w:left="1701" w:right="1134"/>
       </w:pPr>
-      <w:bookmarkStart w:id="65" w:name="_Toc168901890"/>
+      <w:bookmarkStart w:id="66" w:name="_Toc168901890"/>
       <w:r>
         <w:t>Conception du Framework</w:t>
       </w:r>
-      <w:bookmarkEnd w:id="65"/>
+      <w:bookmarkEnd w:id="66"/>
     </w:p>
     <w:p>
       <w:pPr>
@@ -16257,11 +16622,11 @@
         </w:tabs>
         <w:ind w:left="1701" w:right="1134"/>
       </w:pPr>
-      <w:bookmarkStart w:id="66" w:name="_Toc168901891"/>
+      <w:bookmarkStart w:id="67" w:name="_Toc168901891"/>
       <w:r>
         <w:t>Approche de Développement</w:t>
       </w:r>
-      <w:bookmarkEnd w:id="66"/>
+      <w:bookmarkEnd w:id="67"/>
       <w:r>
         <w:t xml:space="preserve"> </w:t>
       </w:r>
@@ -16287,16 +16652,14 @@
         </w:tabs>
         <w:ind w:left="1701" w:right="1134"/>
       </w:pPr>
-      <w:bookmarkStart w:id="67" w:name="_Toc168901892"/>
+      <w:bookmarkStart w:id="68" w:name="_Toc168901892"/>
       <w:r>
         <w:t>Présentation de la Solution</w:t>
       </w:r>
-      <w:bookmarkEnd w:id="67"/>
+      <w:bookmarkEnd w:id="68"/>
       <w:r>
         <w:t xml:space="preserve">  </w:t>
       </w:r>
-      <w:bookmarkStart w:id="68" w:name="_GoBack"/>
-      <w:bookmarkEnd w:id="68"/>
     </w:p>
     <w:p>
       <w:pPr>
@@ -16305,8 +16668,8 @@
         </w:tabs>
         <w:ind w:left="1701" w:right="1134"/>
         <w:sectPr>
-          <w:headerReference w:type="default" r:id="rId45"/>
-          <w:footerReference w:type="default" r:id="rId46"/>
+          <w:headerReference w:type="default" r:id="rId46"/>
+          <w:footerReference w:type="default" r:id="rId47"/>
           <w:pgSz w:w="12240" w:h="15840"/>
           <w:pgMar w:top="980" w:right="260" w:bottom="1240" w:left="440" w:header="717" w:footer="1050" w:gutter="0"/>
           <w:cols w:space="720"/>
@@ -16344,8 +16707,8 @@
         </w:tabs>
         <w:ind w:left="1701" w:right="1134"/>
         <w:sectPr>
-          <w:headerReference w:type="default" r:id="rId47"/>
-          <w:footerReference w:type="default" r:id="rId48"/>
+          <w:headerReference w:type="default" r:id="rId48"/>
+          <w:footerReference w:type="default" r:id="rId49"/>
           <w:pgSz w:w="12240" w:h="15840"/>
           <w:pgMar w:top="980" w:right="260" w:bottom="1240" w:left="440" w:header="717" w:footer="1050" w:gutter="0"/>
           <w:cols w:space="720"/>
@@ -16402,8 +16765,8 @@
         <w:ind w:left="1701" w:right="1134"/>
         <w:jc w:val="both"/>
         <w:sectPr>
-          <w:headerReference w:type="default" r:id="rId49"/>
-          <w:footerReference w:type="default" r:id="rId50"/>
+          <w:headerReference w:type="default" r:id="rId50"/>
+          <w:footerReference w:type="default" r:id="rId51"/>
           <w:pgSz w:w="12240" w:h="15840"/>
           <w:pgMar w:top="1420" w:right="260" w:bottom="1240" w:left="440" w:header="0" w:footer="1050" w:gutter="0"/>
           <w:cols w:space="720"/>
@@ -16415,8 +16778,8 @@
         <w:pStyle w:val="Titre1"/>
         <w:ind w:left="1701" w:right="1134"/>
         <w:sectPr>
-          <w:headerReference w:type="default" r:id="rId51"/>
-          <w:footerReference w:type="default" r:id="rId52"/>
+          <w:headerReference w:type="default" r:id="rId52"/>
+          <w:footerReference w:type="default" r:id="rId53"/>
           <w:pgSz w:w="12240" w:h="15840"/>
           <w:pgMar w:top="1420" w:right="260" w:bottom="1240" w:left="440" w:header="0" w:footer="1050" w:gutter="0"/>
           <w:cols w:space="720"/>
@@ -16450,8 +16813,8 @@
       </w:pPr>
     </w:p>
     <w:sectPr>
-      <w:headerReference w:type="default" r:id="rId53"/>
-      <w:footerReference w:type="default" r:id="rId54"/>
+      <w:headerReference w:type="default" r:id="rId54"/>
+      <w:footerReference w:type="default" r:id="rId55"/>
       <w:pgSz w:w="12240" w:h="15840"/>
       <w:pgMar w:top="1340" w:right="260" w:bottom="280" w:left="440" w:header="0" w:footer="0" w:gutter="0"/>
       <w:cols w:space="720"/>
@@ -16802,7 +17165,7 @@
                     <w:noProof/>
                     <w:sz w:val="24"/>
                   </w:rPr>
-                  <w:t>26</w:t>
+                  <w:t>27</w:t>
                 </w:r>
                 <w:r>
                   <w:fldChar w:fldCharType="end"/>
@@ -16895,127 +17258,6 @@
         </v:shapetype>
         <v:shape id="_x0000_s2121" type="#_x0000_t202" style="position:absolute;margin-left:67.8pt;margin-top:726.4pt;width:59.95pt;height:15.3pt;z-index:-16892928;mso-position-horizontal-relative:page;mso-position-vertical-relative:page" filled="f" stroked="f">
           <v:textbox style="mso-next-textbox:#_x0000_s2121" inset="0,0,0,0">
-            <w:txbxContent>
-              <w:p>
-                <w:pPr>
-                  <w:spacing w:before="10"/>
-                  <w:ind w:left="60"/>
-                  <w:rPr>
-                    <w:sz w:val="24"/>
-                  </w:rPr>
-                </w:pPr>
-                <w:r>
-                  <w:fldChar w:fldCharType="begin"/>
-                </w:r>
-                <w:r>
-                  <w:rPr>
-                    <w:b/>
-                    <w:sz w:val="24"/>
-                  </w:rPr>
-                  <w:instrText xml:space="preserve"> PAGE </w:instrText>
-                </w:r>
-                <w:r>
-                  <w:fldChar w:fldCharType="separate"/>
-                </w:r>
-                <w:r>
-                  <w:rPr>
-                    <w:b/>
-                    <w:noProof/>
-                    <w:sz w:val="24"/>
-                  </w:rPr>
-                  <w:t>27</w:t>
-                </w:r>
-                <w:r>
-                  <w:fldChar w:fldCharType="end"/>
-                </w:r>
-                <w:r>
-                  <w:rPr>
-                    <w:b/>
-                    <w:spacing w:val="-1"/>
-                    <w:sz w:val="24"/>
-                  </w:rPr>
-                  <w:t xml:space="preserve"> </w:t>
-                </w:r>
-                <w:r>
-                  <w:rPr>
-                    <w:b/>
-                    <w:sz w:val="24"/>
-                  </w:rPr>
-                  <w:t xml:space="preserve">| </w:t>
-                </w:r>
-                <w:r>
-                  <w:rPr>
-                    <w:color w:val="7E7E7E"/>
-                    <w:sz w:val="24"/>
-                  </w:rPr>
-                  <w:t>P a</w:t>
-                </w:r>
-                <w:r>
-                  <w:rPr>
-                    <w:color w:val="7E7E7E"/>
-                    <w:spacing w:val="-2"/>
-                    <w:sz w:val="24"/>
-                  </w:rPr>
-                  <w:t xml:space="preserve"> </w:t>
-                </w:r>
-                <w:r>
-                  <w:rPr>
-                    <w:color w:val="7E7E7E"/>
-                    <w:sz w:val="24"/>
-                  </w:rPr>
-                  <w:t>g</w:t>
-                </w:r>
-                <w:r>
-                  <w:rPr>
-                    <w:color w:val="7E7E7E"/>
-                    <w:spacing w:val="-1"/>
-                    <w:sz w:val="24"/>
-                  </w:rPr>
-                  <w:t xml:space="preserve"> </w:t>
-                </w:r>
-                <w:r>
-                  <w:rPr>
-                    <w:color w:val="7E7E7E"/>
-                    <w:sz w:val="24"/>
-                  </w:rPr>
-                  <w:t>e</w:t>
-                </w:r>
-              </w:p>
-            </w:txbxContent>
-          </v:textbox>
-          <w10:wrap anchorx="page" anchory="page"/>
-        </v:shape>
-      </w:pict>
-    </w:r>
-  </w:p>
-</w:ftr>
-</file>
-
-<file path=word/footer15.xml><?xml version="1.0" encoding="utf-8"?>
-<w:ftr xmlns:wpc="http://schemas.microsoft.com/office/word/2010/wordprocessingCanvas" xmlns:cx="http://schemas.microsoft.com/office/drawing/2014/chartex" xmlns:mc="http://schemas.openxmlformats.org/markup-compatibility/2006" xmlns:o="urn:schemas-microsoft-com:office:office" xmlns:r="http://schemas.openxmlformats.org/officeDocument/2006/relationships" xmlns:m="http://schemas.openxmlformats.org/officeDocument/2006/math" xmlns:v="urn:schemas-microsoft-com:vml" xmlns:wp14="http://schemas.microsoft.com/office/word/2010/wordprocessingDrawing" xmlns:wp="http://schemas.openxmlformats.org/drawingml/2006/wordprocessingDrawing" xmlns:w10="urn:schemas-microsoft-com:office:word" xmlns:w="http://schemas.openxmlformats.org/wordprocessingml/2006/main" xmlns:w14="http://schemas.microsoft.com/office/word/2010/wordml" xmlns:w15="http://schemas.microsoft.com/office/word/2012/wordml" xmlns:w16se="http://schemas.microsoft.com/office/word/2015/wordml/symex" xmlns:wpg="http://schemas.microsoft.com/office/word/2010/wordprocessingGroup" xmlns:wpi="http://schemas.microsoft.com/office/word/2010/wordprocessingInk" xmlns:wne="http://schemas.microsoft.com/office/word/2006/wordml" xmlns:wps="http://schemas.microsoft.com/office/word/2010/wordprocessingShape" mc:Ignorable="w14 w15 w16se wp14">
-  <w:p>
-    <w:pPr>
-      <w:pStyle w:val="Corpsdetexte"/>
-      <w:spacing w:line="14" w:lineRule="auto"/>
-      <w:rPr>
-        <w:sz w:val="20"/>
-      </w:rPr>
-    </w:pPr>
-    <w:r>
-      <w:pict w14:anchorId="1FC389B8">
-        <v:rect id="_x0000_s2057" style="position:absolute;margin-left:69.4pt;margin-top:725.5pt;width:473.25pt;height:.5pt;z-index:-16901120;mso-position-horizontal-relative:page;mso-position-vertical-relative:page" fillcolor="#d9d9d9" stroked="f">
-          <w10:wrap anchorx="page" anchory="page"/>
-        </v:rect>
-      </w:pict>
-    </w:r>
-    <w:r>
-      <w:pict w14:anchorId="2B8710B7">
-        <v:shapetype id="_x0000_t202" coordsize="21600,21600" o:spt="202" path="m,l,21600r21600,l21600,xe">
-          <v:stroke joinstyle="miter"/>
-          <v:path gradientshapeok="t" o:connecttype="rect"/>
-        </v:shapetype>
-        <v:shape id="_x0000_s2056" type="#_x0000_t202" style="position:absolute;margin-left:67.8pt;margin-top:726.4pt;width:59.95pt;height:15.3pt;z-index:-16900608;mso-position-horizontal-relative:page;mso-position-vertical-relative:page" filled="f" stroked="f">
-          <v:textbox style="mso-next-textbox:#_x0000_s2056" inset="0,0,0,0">
             <w:txbxContent>
               <w:p>
                 <w:pPr>
@@ -17112,7 +17354,7 @@
 </w:ftr>
 </file>
 
-<file path=word/footer16.xml><?xml version="1.0" encoding="utf-8"?>
+<file path=word/footer15.xml><?xml version="1.0" encoding="utf-8"?>
 <w:ftr xmlns:wpc="http://schemas.microsoft.com/office/word/2010/wordprocessingCanvas" xmlns:cx="http://schemas.microsoft.com/office/drawing/2014/chartex" xmlns:mc="http://schemas.openxmlformats.org/markup-compatibility/2006" xmlns:o="urn:schemas-microsoft-com:office:office" xmlns:r="http://schemas.openxmlformats.org/officeDocument/2006/relationships" xmlns:m="http://schemas.openxmlformats.org/officeDocument/2006/math" xmlns:v="urn:schemas-microsoft-com:vml" xmlns:wp14="http://schemas.microsoft.com/office/word/2010/wordprocessingDrawing" xmlns:wp="http://schemas.openxmlformats.org/drawingml/2006/wordprocessingDrawing" xmlns:w10="urn:schemas-microsoft-com:office:word" xmlns:w="http://schemas.openxmlformats.org/wordprocessingml/2006/main" xmlns:w14="http://schemas.microsoft.com/office/word/2010/wordml" xmlns:w15="http://schemas.microsoft.com/office/word/2012/wordml" xmlns:w16se="http://schemas.microsoft.com/office/word/2015/wordml/symex" xmlns:wpg="http://schemas.microsoft.com/office/word/2010/wordprocessingGroup" xmlns:wpi="http://schemas.microsoft.com/office/word/2010/wordprocessingInk" xmlns:wne="http://schemas.microsoft.com/office/word/2006/wordml" xmlns:wps="http://schemas.microsoft.com/office/word/2010/wordprocessingShape" mc:Ignorable="w14 w15 w16se wp14">
   <w:p>
     <w:pPr>
@@ -17123,20 +17365,20 @@
       </w:rPr>
     </w:pPr>
     <w:r>
-      <w:pict w14:anchorId="1FA1FD15">
-        <v:rect id="_x0000_s2052" style="position:absolute;margin-left:69.4pt;margin-top:725.5pt;width:473.25pt;height:.5pt;z-index:-16898560;mso-position-horizontal-relative:page;mso-position-vertical-relative:page" fillcolor="#d9d9d9" stroked="f">
+      <w:pict w14:anchorId="1FC389B8">
+        <v:rect id="_x0000_s2057" style="position:absolute;margin-left:69.4pt;margin-top:725.5pt;width:473.25pt;height:.5pt;z-index:-16901120;mso-position-horizontal-relative:page;mso-position-vertical-relative:page" fillcolor="#d9d9d9" stroked="f">
           <w10:wrap anchorx="page" anchory="page"/>
         </v:rect>
       </w:pict>
     </w:r>
     <w:r>
-      <w:pict w14:anchorId="2476E313">
+      <w:pict w14:anchorId="2B8710B7">
         <v:shapetype id="_x0000_t202" coordsize="21600,21600" o:spt="202" path="m,l,21600r21600,l21600,xe">
           <v:stroke joinstyle="miter"/>
           <v:path gradientshapeok="t" o:connecttype="rect"/>
         </v:shapetype>
-        <v:shape id="_x0000_s2051" type="#_x0000_t202" style="position:absolute;margin-left:67.8pt;margin-top:726.4pt;width:59.95pt;height:15.3pt;z-index:-16898048;mso-position-horizontal-relative:page;mso-position-vertical-relative:page" filled="f" stroked="f">
-          <v:textbox inset="0,0,0,0">
+        <v:shape id="_x0000_s2056" type="#_x0000_t202" style="position:absolute;margin-left:67.8pt;margin-top:726.4pt;width:59.95pt;height:15.3pt;z-index:-16900608;mso-position-horizontal-relative:page;mso-position-vertical-relative:page" filled="f" stroked="f">
+          <v:textbox style="mso-next-textbox:#_x0000_s2056" inset="0,0,0,0">
             <w:txbxContent>
               <w:p>
                 <w:pPr>
@@ -17233,6 +17475,127 @@
 </w:ftr>
 </file>
 
+<file path=word/footer16.xml><?xml version="1.0" encoding="utf-8"?>
+<w:ftr xmlns:wpc="http://schemas.microsoft.com/office/word/2010/wordprocessingCanvas" xmlns:cx="http://schemas.microsoft.com/office/drawing/2014/chartex" xmlns:mc="http://schemas.openxmlformats.org/markup-compatibility/2006" xmlns:o="urn:schemas-microsoft-com:office:office" xmlns:r="http://schemas.openxmlformats.org/officeDocument/2006/relationships" xmlns:m="http://schemas.openxmlformats.org/officeDocument/2006/math" xmlns:v="urn:schemas-microsoft-com:vml" xmlns:wp14="http://schemas.microsoft.com/office/word/2010/wordprocessingDrawing" xmlns:wp="http://schemas.openxmlformats.org/drawingml/2006/wordprocessingDrawing" xmlns:w10="urn:schemas-microsoft-com:office:word" xmlns:w="http://schemas.openxmlformats.org/wordprocessingml/2006/main" xmlns:w14="http://schemas.microsoft.com/office/word/2010/wordml" xmlns:w15="http://schemas.microsoft.com/office/word/2012/wordml" xmlns:w16se="http://schemas.microsoft.com/office/word/2015/wordml/symex" xmlns:wpg="http://schemas.microsoft.com/office/word/2010/wordprocessingGroup" xmlns:wpi="http://schemas.microsoft.com/office/word/2010/wordprocessingInk" xmlns:wne="http://schemas.microsoft.com/office/word/2006/wordml" xmlns:wps="http://schemas.microsoft.com/office/word/2010/wordprocessingShape" mc:Ignorable="w14 w15 w16se wp14">
+  <w:p>
+    <w:pPr>
+      <w:pStyle w:val="Corpsdetexte"/>
+      <w:spacing w:line="14" w:lineRule="auto"/>
+      <w:rPr>
+        <w:sz w:val="20"/>
+      </w:rPr>
+    </w:pPr>
+    <w:r>
+      <w:pict w14:anchorId="1FA1FD15">
+        <v:rect id="_x0000_s2052" style="position:absolute;margin-left:69.4pt;margin-top:725.5pt;width:473.25pt;height:.5pt;z-index:-16898560;mso-position-horizontal-relative:page;mso-position-vertical-relative:page" fillcolor="#d9d9d9" stroked="f">
+          <w10:wrap anchorx="page" anchory="page"/>
+        </v:rect>
+      </w:pict>
+    </w:r>
+    <w:r>
+      <w:pict w14:anchorId="2476E313">
+        <v:shapetype id="_x0000_t202" coordsize="21600,21600" o:spt="202" path="m,l,21600r21600,l21600,xe">
+          <v:stroke joinstyle="miter"/>
+          <v:path gradientshapeok="t" o:connecttype="rect"/>
+        </v:shapetype>
+        <v:shape id="_x0000_s2051" type="#_x0000_t202" style="position:absolute;margin-left:67.8pt;margin-top:726.4pt;width:59.95pt;height:15.3pt;z-index:-16898048;mso-position-horizontal-relative:page;mso-position-vertical-relative:page" filled="f" stroked="f">
+          <v:textbox inset="0,0,0,0">
+            <w:txbxContent>
+              <w:p>
+                <w:pPr>
+                  <w:spacing w:before="10"/>
+                  <w:ind w:left="60"/>
+                  <w:rPr>
+                    <w:sz w:val="24"/>
+                  </w:rPr>
+                </w:pPr>
+                <w:r>
+                  <w:fldChar w:fldCharType="begin"/>
+                </w:r>
+                <w:r>
+                  <w:rPr>
+                    <w:b/>
+                    <w:sz w:val="24"/>
+                  </w:rPr>
+                  <w:instrText xml:space="preserve"> PAGE </w:instrText>
+                </w:r>
+                <w:r>
+                  <w:fldChar w:fldCharType="separate"/>
+                </w:r>
+                <w:r>
+                  <w:rPr>
+                    <w:b/>
+                    <w:noProof/>
+                    <w:sz w:val="24"/>
+                  </w:rPr>
+                  <w:t>30</w:t>
+                </w:r>
+                <w:r>
+                  <w:fldChar w:fldCharType="end"/>
+                </w:r>
+                <w:r>
+                  <w:rPr>
+                    <w:b/>
+                    <w:spacing w:val="-1"/>
+                    <w:sz w:val="24"/>
+                  </w:rPr>
+                  <w:t xml:space="preserve"> </w:t>
+                </w:r>
+                <w:r>
+                  <w:rPr>
+                    <w:b/>
+                    <w:sz w:val="24"/>
+                  </w:rPr>
+                  <w:t xml:space="preserve">| </w:t>
+                </w:r>
+                <w:r>
+                  <w:rPr>
+                    <w:color w:val="7E7E7E"/>
+                    <w:sz w:val="24"/>
+                  </w:rPr>
+                  <w:t>P a</w:t>
+                </w:r>
+                <w:r>
+                  <w:rPr>
+                    <w:color w:val="7E7E7E"/>
+                    <w:spacing w:val="-2"/>
+                    <w:sz w:val="24"/>
+                  </w:rPr>
+                  <w:t xml:space="preserve"> </w:t>
+                </w:r>
+                <w:r>
+                  <w:rPr>
+                    <w:color w:val="7E7E7E"/>
+                    <w:sz w:val="24"/>
+                  </w:rPr>
+                  <w:t>g</w:t>
+                </w:r>
+                <w:r>
+                  <w:rPr>
+                    <w:color w:val="7E7E7E"/>
+                    <w:spacing w:val="-1"/>
+                    <w:sz w:val="24"/>
+                  </w:rPr>
+                  <w:t xml:space="preserve"> </w:t>
+                </w:r>
+                <w:r>
+                  <w:rPr>
+                    <w:color w:val="7E7E7E"/>
+                    <w:sz w:val="24"/>
+                  </w:rPr>
+                  <w:t>e</w:t>
+                </w:r>
+              </w:p>
+            </w:txbxContent>
+          </v:textbox>
+          <w10:wrap anchorx="page" anchory="page"/>
+        </v:shape>
+      </w:pict>
+    </w:r>
+  </w:p>
+</w:ftr>
+</file>
+
 <file path=word/footer17.xml><?xml version="1.0" encoding="utf-8"?>
 <w:ftr xmlns:wpc="http://schemas.microsoft.com/office/word/2010/wordprocessingCanvas" xmlns:cx="http://schemas.microsoft.com/office/drawing/2014/chartex" xmlns:mc="http://schemas.openxmlformats.org/markup-compatibility/2006" xmlns:o="urn:schemas-microsoft-com:office:office" xmlns:r="http://schemas.openxmlformats.org/officeDocument/2006/relationships" xmlns:m="http://schemas.openxmlformats.org/officeDocument/2006/math" xmlns:v="urn:schemas-microsoft-com:vml" xmlns:wp14="http://schemas.microsoft.com/office/word/2010/wordprocessingDrawing" xmlns:wp="http://schemas.openxmlformats.org/drawingml/2006/wordprocessingDrawing" xmlns:w10="urn:schemas-microsoft-com:office:word" xmlns:w="http://schemas.openxmlformats.org/wordprocessingml/2006/main" xmlns:w14="http://schemas.microsoft.com/office/word/2010/wordml" xmlns:w15="http://schemas.microsoft.com/office/word/2012/wordml" xmlns:w16se="http://schemas.microsoft.com/office/word/2015/wordml/symex" xmlns:wpg="http://schemas.microsoft.com/office/word/2010/wordprocessingGroup" xmlns:wpi="http://schemas.microsoft.com/office/word/2010/wordprocessingInk" xmlns:wne="http://schemas.microsoft.com/office/word/2006/wordml" xmlns:wps="http://schemas.microsoft.com/office/word/2010/wordprocessingShape" mc:Ignorable="w14 w15 w16se wp14">
   <w:p>
@@ -17286,7 +17649,7 @@
                     <w:noProof/>
                     <w:sz w:val="24"/>
                   </w:rPr>
-                  <w:t>30</w:t>
+                  <w:t>31</w:t>
                 </w:r>
                 <w:r>
                   <w:fldChar w:fldCharType="end"/>
@@ -19185,6 +19548,119 @@
 <file path=word/numbering.xml><?xml version="1.0" encoding="utf-8"?>
 <w:numbering xmlns:wpc="http://schemas.microsoft.com/office/word/2010/wordprocessingCanvas" xmlns:cx="http://schemas.microsoft.com/office/drawing/2014/chartex" xmlns:mc="http://schemas.openxmlformats.org/markup-compatibility/2006" xmlns:o="urn:schemas-microsoft-com:office:office" xmlns:r="http://schemas.openxmlformats.org/officeDocument/2006/relationships" xmlns:m="http://schemas.openxmlformats.org/officeDocument/2006/math" xmlns:v="urn:schemas-microsoft-com:vml" xmlns:wp14="http://schemas.microsoft.com/office/word/2010/wordprocessingDrawing" xmlns:wp="http://schemas.openxmlformats.org/drawingml/2006/wordprocessingDrawing" xmlns:w10="urn:schemas-microsoft-com:office:word" xmlns:w="http://schemas.openxmlformats.org/wordprocessingml/2006/main" xmlns:w14="http://schemas.microsoft.com/office/word/2010/wordml" xmlns:w15="http://schemas.microsoft.com/office/word/2012/wordml" xmlns:w16se="http://schemas.microsoft.com/office/word/2015/wordml/symex" xmlns:wpg="http://schemas.microsoft.com/office/word/2010/wordprocessingGroup" xmlns:wpi="http://schemas.microsoft.com/office/word/2010/wordprocessingInk" xmlns:wne="http://schemas.microsoft.com/office/word/2006/wordml" xmlns:wps="http://schemas.microsoft.com/office/word/2010/wordprocessingShape" mc:Ignorable="w14 w15 w16se wp14">
   <w:abstractNum w:abstractNumId="0" w15:restartNumberingAfterBreak="0">
+    <w:nsid w:val="05891743"/>
+    <w:multiLevelType w:val="hybridMultilevel"/>
+    <w:tmpl w:val="5380C8B4"/>
+    <w:lvl w:ilvl="0" w:tplc="040C000B">
+      <w:start w:val="1"/>
+      <w:numFmt w:val="bullet"/>
+      <w:lvlText w:val=""/>
+      <w:lvlJc w:val="left"/>
+      <w:pPr>
+        <w:ind w:left="720" w:hanging="360"/>
+      </w:pPr>
+      <w:rPr>
+        <w:rFonts w:ascii="Wingdings" w:hAnsi="Wingdings" w:hint="default"/>
+      </w:rPr>
+    </w:lvl>
+    <w:lvl w:ilvl="1" w:tplc="040C0003" w:tentative="1">
+      <w:start w:val="1"/>
+      <w:numFmt w:val="bullet"/>
+      <w:lvlText w:val="o"/>
+      <w:lvlJc w:val="left"/>
+      <w:pPr>
+        <w:ind w:left="1440" w:hanging="360"/>
+      </w:pPr>
+      <w:rPr>
+        <w:rFonts w:ascii="Courier New" w:hAnsi="Courier New" w:cs="Courier New" w:hint="default"/>
+      </w:rPr>
+    </w:lvl>
+    <w:lvl w:ilvl="2" w:tplc="040C0005" w:tentative="1">
+      <w:start w:val="1"/>
+      <w:numFmt w:val="bullet"/>
+      <w:lvlText w:val=""/>
+      <w:lvlJc w:val="left"/>
+      <w:pPr>
+        <w:ind w:left="2160" w:hanging="360"/>
+      </w:pPr>
+      <w:rPr>
+        <w:rFonts w:ascii="Wingdings" w:hAnsi="Wingdings" w:hint="default"/>
+      </w:rPr>
+    </w:lvl>
+    <w:lvl w:ilvl="3" w:tplc="040C0001" w:tentative="1">
+      <w:start w:val="1"/>
+      <w:numFmt w:val="bullet"/>
+      <w:lvlText w:val=""/>
+      <w:lvlJc w:val="left"/>
+      <w:pPr>
+        <w:ind w:left="2880" w:hanging="360"/>
+      </w:pPr>
+      <w:rPr>
+        <w:rFonts w:ascii="Symbol" w:hAnsi="Symbol" w:hint="default"/>
+      </w:rPr>
+    </w:lvl>
+    <w:lvl w:ilvl="4" w:tplc="040C0003" w:tentative="1">
+      <w:start w:val="1"/>
+      <w:numFmt w:val="bullet"/>
+      <w:lvlText w:val="o"/>
+      <w:lvlJc w:val="left"/>
+      <w:pPr>
+        <w:ind w:left="3600" w:hanging="360"/>
+      </w:pPr>
+      <w:rPr>
+        <w:rFonts w:ascii="Courier New" w:hAnsi="Courier New" w:cs="Courier New" w:hint="default"/>
+      </w:rPr>
+    </w:lvl>
+    <w:lvl w:ilvl="5" w:tplc="040C0005" w:tentative="1">
+      <w:start w:val="1"/>
+      <w:numFmt w:val="bullet"/>
+      <w:lvlText w:val=""/>
+      <w:lvlJc w:val="left"/>
+      <w:pPr>
+        <w:ind w:left="4320" w:hanging="360"/>
+      </w:pPr>
+      <w:rPr>
+        <w:rFonts w:ascii="Wingdings" w:hAnsi="Wingdings" w:hint="default"/>
+      </w:rPr>
+    </w:lvl>
+    <w:lvl w:ilvl="6" w:tplc="040C0001" w:tentative="1">
+      <w:start w:val="1"/>
+      <w:numFmt w:val="bullet"/>
+      <w:lvlText w:val=""/>
+      <w:lvlJc w:val="left"/>
+      <w:pPr>
+        <w:ind w:left="5040" w:hanging="360"/>
+      </w:pPr>
+      <w:rPr>
+        <w:rFonts w:ascii="Symbol" w:hAnsi="Symbol" w:hint="default"/>
+      </w:rPr>
+    </w:lvl>
+    <w:lvl w:ilvl="7" w:tplc="040C0003" w:tentative="1">
+      <w:start w:val="1"/>
+      <w:numFmt w:val="bullet"/>
+      <w:lvlText w:val="o"/>
+      <w:lvlJc w:val="left"/>
+      <w:pPr>
+        <w:ind w:left="5760" w:hanging="360"/>
+      </w:pPr>
+      <w:rPr>
+        <w:rFonts w:ascii="Courier New" w:hAnsi="Courier New" w:cs="Courier New" w:hint="default"/>
+      </w:rPr>
+    </w:lvl>
+    <w:lvl w:ilvl="8" w:tplc="040C0005" w:tentative="1">
+      <w:start w:val="1"/>
+      <w:numFmt w:val="bullet"/>
+      <w:lvlText w:val=""/>
+      <w:lvlJc w:val="left"/>
+      <w:pPr>
+        <w:ind w:left="6480" w:hanging="360"/>
+      </w:pPr>
+      <w:rPr>
+        <w:rFonts w:ascii="Wingdings" w:hAnsi="Wingdings" w:hint="default"/>
+      </w:rPr>
+    </w:lvl>
+  </w:abstractNum>
+  <w:abstractNum w:abstractNumId="1" w15:restartNumberingAfterBreak="0">
     <w:nsid w:val="074E66DB"/>
     <w:multiLevelType w:val="hybridMultilevel"/>
     <w:tmpl w:val="62A851E2"/>
@@ -19300,7 +19776,7 @@
       </w:rPr>
     </w:lvl>
   </w:abstractNum>
-  <w:abstractNum w:abstractNumId="1" w15:restartNumberingAfterBreak="0">
+  <w:abstractNum w:abstractNumId="2" w15:restartNumberingAfterBreak="0">
     <w:nsid w:val="0A713782"/>
     <w:multiLevelType w:val="multilevel"/>
     <w:tmpl w:val="5C3CC8DC"/>
@@ -19418,7 +19894,7 @@
       </w:rPr>
     </w:lvl>
   </w:abstractNum>
-  <w:abstractNum w:abstractNumId="2" w15:restartNumberingAfterBreak="0">
+  <w:abstractNum w:abstractNumId="3" w15:restartNumberingAfterBreak="0">
     <w:nsid w:val="0EF447B7"/>
     <w:multiLevelType w:val="hybridMultilevel"/>
     <w:tmpl w:val="E13EBD58"/>
@@ -19531,7 +20007,7 @@
       </w:rPr>
     </w:lvl>
   </w:abstractNum>
-  <w:abstractNum w:abstractNumId="3" w15:restartNumberingAfterBreak="0">
+  <w:abstractNum w:abstractNumId="4" w15:restartNumberingAfterBreak="0">
     <w:nsid w:val="0FE03486"/>
     <w:multiLevelType w:val="multilevel"/>
     <w:tmpl w:val="83A4C570"/>
@@ -19656,7 +20132,7 @@
       </w:rPr>
     </w:lvl>
   </w:abstractNum>
-  <w:abstractNum w:abstractNumId="4" w15:restartNumberingAfterBreak="0">
+  <w:abstractNum w:abstractNumId="5" w15:restartNumberingAfterBreak="0">
     <w:nsid w:val="16A621C6"/>
     <w:multiLevelType w:val="multilevel"/>
     <w:tmpl w:val="CF3A7AEA"/>
@@ -19780,7 +20256,7 @@
       </w:rPr>
     </w:lvl>
   </w:abstractNum>
-  <w:abstractNum w:abstractNumId="5" w15:restartNumberingAfterBreak="0">
+  <w:abstractNum w:abstractNumId="6" w15:restartNumberingAfterBreak="0">
     <w:nsid w:val="196856DA"/>
     <w:multiLevelType w:val="multilevel"/>
     <w:tmpl w:val="CF3A7AEA"/>
@@ -19904,7 +20380,7 @@
       </w:rPr>
     </w:lvl>
   </w:abstractNum>
-  <w:abstractNum w:abstractNumId="6" w15:restartNumberingAfterBreak="0">
+  <w:abstractNum w:abstractNumId="7" w15:restartNumberingAfterBreak="0">
     <w:nsid w:val="1C952C69"/>
     <w:multiLevelType w:val="hybridMultilevel"/>
     <w:tmpl w:val="D30AA8EA"/>
@@ -20017,7 +20493,7 @@
       </w:rPr>
     </w:lvl>
   </w:abstractNum>
-  <w:abstractNum w:abstractNumId="7" w15:restartNumberingAfterBreak="0">
+  <w:abstractNum w:abstractNumId="8" w15:restartNumberingAfterBreak="0">
     <w:nsid w:val="22B23733"/>
     <w:multiLevelType w:val="hybridMultilevel"/>
     <w:tmpl w:val="A04E5672"/>
@@ -20133,7 +20609,7 @@
       </w:rPr>
     </w:lvl>
   </w:abstractNum>
-  <w:abstractNum w:abstractNumId="8" w15:restartNumberingAfterBreak="0">
+  <w:abstractNum w:abstractNumId="9" w15:restartNumberingAfterBreak="0">
     <w:nsid w:val="275D6015"/>
     <w:multiLevelType w:val="hybridMultilevel"/>
     <w:tmpl w:val="BCDCE8E4"/>
@@ -20246,7 +20722,7 @@
       </w:rPr>
     </w:lvl>
   </w:abstractNum>
-  <w:abstractNum w:abstractNumId="9" w15:restartNumberingAfterBreak="0">
+  <w:abstractNum w:abstractNumId="10" w15:restartNumberingAfterBreak="0">
     <w:nsid w:val="291E18FB"/>
     <w:multiLevelType w:val="multilevel"/>
     <w:tmpl w:val="00FC0136"/>
@@ -20368,7 +20844,7 @@
       </w:rPr>
     </w:lvl>
   </w:abstractNum>
-  <w:abstractNum w:abstractNumId="10" w15:restartNumberingAfterBreak="0">
+  <w:abstractNum w:abstractNumId="11" w15:restartNumberingAfterBreak="0">
     <w:nsid w:val="2D8F08C0"/>
     <w:multiLevelType w:val="hybridMultilevel"/>
     <w:tmpl w:val="B600ADE4"/>
@@ -20484,7 +20960,7 @@
       </w:rPr>
     </w:lvl>
   </w:abstractNum>
-  <w:abstractNum w:abstractNumId="11" w15:restartNumberingAfterBreak="0">
+  <w:abstractNum w:abstractNumId="12" w15:restartNumberingAfterBreak="0">
     <w:nsid w:val="2F60442B"/>
     <w:multiLevelType w:val="multilevel"/>
     <w:tmpl w:val="F64C57A0"/>
@@ -20612,7 +21088,7 @@
       </w:rPr>
     </w:lvl>
   </w:abstractNum>
-  <w:abstractNum w:abstractNumId="12" w15:restartNumberingAfterBreak="0">
+  <w:abstractNum w:abstractNumId="13" w15:restartNumberingAfterBreak="0">
     <w:nsid w:val="37306E3C"/>
     <w:multiLevelType w:val="hybridMultilevel"/>
     <w:tmpl w:val="6206E0B6"/>
@@ -20729,7 +21205,7 @@
       </w:rPr>
     </w:lvl>
   </w:abstractNum>
-  <w:abstractNum w:abstractNumId="13" w15:restartNumberingAfterBreak="0">
+  <w:abstractNum w:abstractNumId="14" w15:restartNumberingAfterBreak="0">
     <w:nsid w:val="3D1D33B4"/>
     <w:multiLevelType w:val="hybridMultilevel"/>
     <w:tmpl w:val="8D6CD602"/>
@@ -20842,7 +21318,7 @@
       </w:rPr>
     </w:lvl>
   </w:abstractNum>
-  <w:abstractNum w:abstractNumId="14" w15:restartNumberingAfterBreak="0">
+  <w:abstractNum w:abstractNumId="15" w15:restartNumberingAfterBreak="0">
     <w:nsid w:val="4C0A6AC0"/>
     <w:multiLevelType w:val="multilevel"/>
     <w:tmpl w:val="27E26E06"/>
@@ -20969,7 +21445,7 @@
       </w:rPr>
     </w:lvl>
   </w:abstractNum>
-  <w:abstractNum w:abstractNumId="15" w15:restartNumberingAfterBreak="0">
+  <w:abstractNum w:abstractNumId="16" w15:restartNumberingAfterBreak="0">
     <w:nsid w:val="4DF56E4F"/>
     <w:multiLevelType w:val="multilevel"/>
     <w:tmpl w:val="304C3606"/>
@@ -21093,7 +21569,7 @@
       </w:rPr>
     </w:lvl>
   </w:abstractNum>
-  <w:abstractNum w:abstractNumId="16" w15:restartNumberingAfterBreak="0">
+  <w:abstractNum w:abstractNumId="17" w15:restartNumberingAfterBreak="0">
     <w:nsid w:val="55751FED"/>
     <w:multiLevelType w:val="hybridMultilevel"/>
     <w:tmpl w:val="23EA30F2"/>
@@ -21206,7 +21682,7 @@
       </w:rPr>
     </w:lvl>
   </w:abstractNum>
-  <w:abstractNum w:abstractNumId="17" w15:restartNumberingAfterBreak="0">
+  <w:abstractNum w:abstractNumId="18" w15:restartNumberingAfterBreak="0">
     <w:nsid w:val="55E3276E"/>
     <w:multiLevelType w:val="multilevel"/>
     <w:tmpl w:val="9C9691E6"/>
@@ -21328,7 +21804,7 @@
       </w:rPr>
     </w:lvl>
   </w:abstractNum>
-  <w:abstractNum w:abstractNumId="18" w15:restartNumberingAfterBreak="0">
+  <w:abstractNum w:abstractNumId="19" w15:restartNumberingAfterBreak="0">
     <w:nsid w:val="567B070F"/>
     <w:multiLevelType w:val="hybridMultilevel"/>
     <w:tmpl w:val="13BECEFE"/>
@@ -21444,7 +21920,7 @@
       </w:rPr>
     </w:lvl>
   </w:abstractNum>
-  <w:abstractNum w:abstractNumId="19" w15:restartNumberingAfterBreak="0">
+  <w:abstractNum w:abstractNumId="20" w15:restartNumberingAfterBreak="0">
     <w:nsid w:val="5D6B1E85"/>
     <w:multiLevelType w:val="multilevel"/>
     <w:tmpl w:val="389408E8"/>
@@ -21566,7 +22042,7 @@
       </w:rPr>
     </w:lvl>
   </w:abstractNum>
-  <w:abstractNum w:abstractNumId="20" w15:restartNumberingAfterBreak="0">
+  <w:abstractNum w:abstractNumId="21" w15:restartNumberingAfterBreak="0">
     <w:nsid w:val="67625E65"/>
     <w:multiLevelType w:val="multilevel"/>
     <w:tmpl w:val="12103D3C"/>
@@ -21693,7 +22169,7 @@
       </w:rPr>
     </w:lvl>
   </w:abstractNum>
-  <w:abstractNum w:abstractNumId="21" w15:restartNumberingAfterBreak="0">
+  <w:abstractNum w:abstractNumId="22" w15:restartNumberingAfterBreak="0">
     <w:nsid w:val="68403B1C"/>
     <w:multiLevelType w:val="multilevel"/>
     <w:tmpl w:val="B8AC1BE8"/>
@@ -21815,7 +22291,7 @@
       </w:rPr>
     </w:lvl>
   </w:abstractNum>
-  <w:abstractNum w:abstractNumId="22" w15:restartNumberingAfterBreak="0">
+  <w:abstractNum w:abstractNumId="23" w15:restartNumberingAfterBreak="0">
     <w:nsid w:val="69187A2E"/>
     <w:multiLevelType w:val="hybridMultilevel"/>
     <w:tmpl w:val="FFD42254"/>
@@ -21932,7 +22408,7 @@
       </w:rPr>
     </w:lvl>
   </w:abstractNum>
-  <w:abstractNum w:abstractNumId="23" w15:restartNumberingAfterBreak="0">
+  <w:abstractNum w:abstractNumId="24" w15:restartNumberingAfterBreak="0">
     <w:nsid w:val="6D482D29"/>
     <w:multiLevelType w:val="multilevel"/>
     <w:tmpl w:val="7F7070D2"/>
@@ -22054,7 +22530,7 @@
       </w:rPr>
     </w:lvl>
   </w:abstractNum>
-  <w:abstractNum w:abstractNumId="24" w15:restartNumberingAfterBreak="0">
+  <w:abstractNum w:abstractNumId="25" w15:restartNumberingAfterBreak="0">
     <w:nsid w:val="6F2A7E85"/>
     <w:multiLevelType w:val="hybridMultilevel"/>
     <w:tmpl w:val="335EF67A"/>
@@ -22170,7 +22646,7 @@
       </w:rPr>
     </w:lvl>
   </w:abstractNum>
-  <w:abstractNum w:abstractNumId="25" w15:restartNumberingAfterBreak="0">
+  <w:abstractNum w:abstractNumId="26" w15:restartNumberingAfterBreak="0">
     <w:nsid w:val="70595306"/>
     <w:multiLevelType w:val="hybridMultilevel"/>
     <w:tmpl w:val="833E3FB0"/>
@@ -22286,7 +22762,7 @@
       </w:rPr>
     </w:lvl>
   </w:abstractNum>
-  <w:abstractNum w:abstractNumId="26" w15:restartNumberingAfterBreak="0">
+  <w:abstractNum w:abstractNumId="27" w15:restartNumberingAfterBreak="0">
     <w:nsid w:val="71627A3D"/>
     <w:multiLevelType w:val="hybridMultilevel"/>
     <w:tmpl w:val="8EA4969E"/>
@@ -22402,7 +22878,7 @@
       </w:rPr>
     </w:lvl>
   </w:abstractNum>
-  <w:abstractNum w:abstractNumId="27" w15:restartNumberingAfterBreak="0">
+  <w:abstractNum w:abstractNumId="28" w15:restartNumberingAfterBreak="0">
     <w:nsid w:val="726D1EDD"/>
     <w:multiLevelType w:val="multilevel"/>
     <w:tmpl w:val="7494DBCE"/>
@@ -22524,7 +23000,7 @@
       </w:rPr>
     </w:lvl>
   </w:abstractNum>
-  <w:abstractNum w:abstractNumId="28" w15:restartNumberingAfterBreak="0">
+  <w:abstractNum w:abstractNumId="29" w15:restartNumberingAfterBreak="0">
     <w:nsid w:val="73F67F45"/>
     <w:multiLevelType w:val="hybridMultilevel"/>
     <w:tmpl w:val="C33C5B98"/>
@@ -22642,7 +23118,7 @@
       </w:rPr>
     </w:lvl>
   </w:abstractNum>
-  <w:abstractNum w:abstractNumId="29" w15:restartNumberingAfterBreak="0">
+  <w:abstractNum w:abstractNumId="30" w15:restartNumberingAfterBreak="0">
     <w:nsid w:val="76E50AD5"/>
     <w:multiLevelType w:val="hybridMultilevel"/>
     <w:tmpl w:val="5DFC2AFA"/>
@@ -22755,7 +23231,7 @@
       </w:rPr>
     </w:lvl>
   </w:abstractNum>
-  <w:abstractNum w:abstractNumId="30" w15:restartNumberingAfterBreak="0">
+  <w:abstractNum w:abstractNumId="31" w15:restartNumberingAfterBreak="0">
     <w:nsid w:val="774F684D"/>
     <w:multiLevelType w:val="multilevel"/>
     <w:tmpl w:val="52702744"/>
@@ -22878,7 +23354,7 @@
       </w:rPr>
     </w:lvl>
   </w:abstractNum>
-  <w:abstractNum w:abstractNumId="31" w15:restartNumberingAfterBreak="0">
+  <w:abstractNum w:abstractNumId="32" w15:restartNumberingAfterBreak="0">
     <w:nsid w:val="77F54396"/>
     <w:multiLevelType w:val="hybridMultilevel"/>
     <w:tmpl w:val="4250481E"/>
@@ -22995,7 +23471,7 @@
       </w:rPr>
     </w:lvl>
   </w:abstractNum>
-  <w:abstractNum w:abstractNumId="32" w15:restartNumberingAfterBreak="0">
+  <w:abstractNum w:abstractNumId="33" w15:restartNumberingAfterBreak="0">
     <w:nsid w:val="7AAA2121"/>
     <w:multiLevelType w:val="multilevel"/>
     <w:tmpl w:val="88D499FA"/>
@@ -23125,7 +23601,7 @@
       </w:rPr>
     </w:lvl>
   </w:abstractNum>
-  <w:abstractNum w:abstractNumId="33" w15:restartNumberingAfterBreak="0">
+  <w:abstractNum w:abstractNumId="34" w15:restartNumberingAfterBreak="0">
     <w:nsid w:val="7B605E79"/>
     <w:multiLevelType w:val="multilevel"/>
     <w:tmpl w:val="2E68D768"/>
@@ -23260,106 +23736,109 @@
     </w:lvl>
   </w:abstractNum>
   <w:num w:numId="1">
+    <w:abstractNumId w:val="29"/>
+  </w:num>
+  <w:num w:numId="2">
+    <w:abstractNumId w:val="15"/>
+  </w:num>
+  <w:num w:numId="3">
+    <w:abstractNumId w:val="24"/>
+  </w:num>
+  <w:num w:numId="4">
+    <w:abstractNumId w:val="11"/>
+  </w:num>
+  <w:num w:numId="5">
+    <w:abstractNumId w:val="18"/>
+  </w:num>
+  <w:num w:numId="6">
+    <w:abstractNumId w:val="31"/>
+  </w:num>
+  <w:num w:numId="7">
+    <w:abstractNumId w:val="4"/>
+  </w:num>
+  <w:num w:numId="8">
+    <w:abstractNumId w:val="16"/>
+  </w:num>
+  <w:num w:numId="9">
+    <w:abstractNumId w:val="23"/>
+  </w:num>
+  <w:num w:numId="10">
+    <w:abstractNumId w:val="13"/>
+  </w:num>
+  <w:num w:numId="11">
+    <w:abstractNumId w:val="32"/>
+  </w:num>
+  <w:num w:numId="12">
+    <w:abstractNumId w:val="22"/>
+  </w:num>
+  <w:num w:numId="13">
+    <w:abstractNumId w:val="26"/>
+  </w:num>
+  <w:num w:numId="14">
+    <w:abstractNumId w:val="5"/>
+  </w:num>
+  <w:num w:numId="15">
+    <w:abstractNumId w:val="1"/>
+  </w:num>
+  <w:num w:numId="16">
+    <w:abstractNumId w:val="27"/>
+  </w:num>
+  <w:num w:numId="17">
+    <w:abstractNumId w:val="19"/>
+  </w:num>
+  <w:num w:numId="18">
+    <w:abstractNumId w:val="12"/>
+  </w:num>
+  <w:num w:numId="19">
+    <w:abstractNumId w:val="34"/>
+  </w:num>
+  <w:num w:numId="20">
+    <w:abstractNumId w:val="2"/>
+  </w:num>
+  <w:num w:numId="21">
+    <w:abstractNumId w:val="20"/>
+  </w:num>
+  <w:num w:numId="22">
     <w:abstractNumId w:val="28"/>
   </w:num>
-  <w:num w:numId="2">
+  <w:num w:numId="23">
+    <w:abstractNumId w:val="10"/>
+  </w:num>
+  <w:num w:numId="24">
+    <w:abstractNumId w:val="21"/>
+  </w:num>
+  <w:num w:numId="25">
+    <w:abstractNumId w:val="6"/>
+  </w:num>
+  <w:num w:numId="26">
+    <w:abstractNumId w:val="25"/>
+  </w:num>
+  <w:num w:numId="27">
+    <w:abstractNumId w:val="33"/>
+  </w:num>
+  <w:num w:numId="28">
+    <w:abstractNumId w:val="8"/>
+  </w:num>
+  <w:num w:numId="29">
+    <w:abstractNumId w:val="17"/>
+  </w:num>
+  <w:num w:numId="30">
+    <w:abstractNumId w:val="9"/>
+  </w:num>
+  <w:num w:numId="31">
+    <w:abstractNumId w:val="3"/>
+  </w:num>
+  <w:num w:numId="32">
+    <w:abstractNumId w:val="7"/>
+  </w:num>
+  <w:num w:numId="33">
     <w:abstractNumId w:val="14"/>
   </w:num>
-  <w:num w:numId="3">
-    <w:abstractNumId w:val="23"/>
-  </w:num>
-  <w:num w:numId="4">
-    <w:abstractNumId w:val="10"/>
-  </w:num>
-  <w:num w:numId="5">
-    <w:abstractNumId w:val="17"/>
-  </w:num>
-  <w:num w:numId="6">
+  <w:num w:numId="34">
     <w:abstractNumId w:val="30"/>
   </w:num>
-  <w:num w:numId="7">
-    <w:abstractNumId w:val="3"/>
-  </w:num>
-  <w:num w:numId="8">
-    <w:abstractNumId w:val="15"/>
-  </w:num>
-  <w:num w:numId="9">
-    <w:abstractNumId w:val="22"/>
-  </w:num>
-  <w:num w:numId="10">
-    <w:abstractNumId w:val="12"/>
-  </w:num>
-  <w:num w:numId="11">
-    <w:abstractNumId w:val="31"/>
-  </w:num>
-  <w:num w:numId="12">
-    <w:abstractNumId w:val="21"/>
-  </w:num>
-  <w:num w:numId="13">
-    <w:abstractNumId w:val="25"/>
-  </w:num>
-  <w:num w:numId="14">
-    <w:abstractNumId w:val="4"/>
-  </w:num>
-  <w:num w:numId="15">
+  <w:num w:numId="35">
     <w:abstractNumId w:val="0"/>
-  </w:num>
-  <w:num w:numId="16">
-    <w:abstractNumId w:val="26"/>
-  </w:num>
-  <w:num w:numId="17">
-    <w:abstractNumId w:val="18"/>
-  </w:num>
-  <w:num w:numId="18">
-    <w:abstractNumId w:val="11"/>
-  </w:num>
-  <w:num w:numId="19">
-    <w:abstractNumId w:val="33"/>
-  </w:num>
-  <w:num w:numId="20">
-    <w:abstractNumId w:val="1"/>
-  </w:num>
-  <w:num w:numId="21">
-    <w:abstractNumId w:val="19"/>
-  </w:num>
-  <w:num w:numId="22">
-    <w:abstractNumId w:val="27"/>
-  </w:num>
-  <w:num w:numId="23">
-    <w:abstractNumId w:val="9"/>
-  </w:num>
-  <w:num w:numId="24">
-    <w:abstractNumId w:val="20"/>
-  </w:num>
-  <w:num w:numId="25">
-    <w:abstractNumId w:val="5"/>
-  </w:num>
-  <w:num w:numId="26">
-    <w:abstractNumId w:val="24"/>
-  </w:num>
-  <w:num w:numId="27">
-    <w:abstractNumId w:val="32"/>
-  </w:num>
-  <w:num w:numId="28">
-    <w:abstractNumId w:val="7"/>
-  </w:num>
-  <w:num w:numId="29">
-    <w:abstractNumId w:val="16"/>
-  </w:num>
-  <w:num w:numId="30">
-    <w:abstractNumId w:val="8"/>
-  </w:num>
-  <w:num w:numId="31">
-    <w:abstractNumId w:val="2"/>
-  </w:num>
-  <w:num w:numId="32">
-    <w:abstractNumId w:val="6"/>
-  </w:num>
-  <w:num w:numId="33">
-    <w:abstractNumId w:val="13"/>
-  </w:num>
-  <w:num w:numId="34">
-    <w:abstractNumId w:val="29"/>
   </w:num>
 </w:numbering>
 </file>
@@ -24099,6 +24578,25 @@
       <w:lang w:val="fr-FR"/>
     </w:rPr>
   </w:style>
+  <w:style w:type="paragraph" w:styleId="Lgende">
+    <w:name w:val="caption"/>
+    <w:basedOn w:val="Normal"/>
+    <w:next w:val="Normal"/>
+    <w:uiPriority w:val="35"/>
+    <w:unhideWhenUsed/>
+    <w:qFormat/>
+    <w:rsid w:val="00400070"/>
+    <w:pPr>
+      <w:spacing w:after="200"/>
+    </w:pPr>
+    <w:rPr>
+      <w:i/>
+      <w:iCs/>
+      <w:color w:val="1F497D" w:themeColor="text2"/>
+      <w:sz w:val="18"/>
+      <w:szCs w:val="18"/>
+    </w:rPr>
+  </w:style>
 </w:styles>
 </file>
 
@@ -24390,7 +24888,7 @@
 </file>
 
 <file path=customXml/itemProps1.xml><?xml version="1.0" encoding="utf-8"?>
-<ds:datastoreItem xmlns:ds="http://schemas.openxmlformats.org/officeDocument/2006/customXml" ds:itemID="{E95EAEDC-AF3D-41B4-8E1B-7FE89582C866}">
+<ds:datastoreItem xmlns:ds="http://schemas.openxmlformats.org/officeDocument/2006/customXml" ds:itemID="{91EBCD18-3A51-4E48-A7F4-FACDB48ACCF8}">
   <ds:schemaRefs>
     <ds:schemaRef ds:uri="http://schemas.openxmlformats.org/officeDocument/2006/bibliography"/>
   </ds:schemaRefs>

</xml_diff>